<commit_message>
Made few edits in documents
</commit_message>
<xml_diff>
--- a/Programs in College/C Programs & Practicals/Sem-4/Output&Code/10.NSMAlgo.docx
+++ b/Programs in College/C Programs & Practicals/Sem-4/Output&Code/10.NSMAlgo.docx
@@ -824,8 +824,6 @@
         </w:rPr>
         <w:t>Output:</w:t>
       </w:r>
-      <w:bookmarkStart w:id="0" w:name="_GoBack"/>
-      <w:bookmarkEnd w:id="0"/>
     </w:p>
     <w:p>
       <w:pPr>
@@ -855,7 +853,19 @@
                     <pic:cNvPicPr/>
                   </pic:nvPicPr>
                   <pic:blipFill rotWithShape="1">
-                    <a:blip r:embed="rId7"/>
+                    <a:blip r:embed="rId7">
+                      <a:extLst>
+                        <a:ext uri="{BEBA8EAE-BF5A-486C-A8C5-ECC9F3942E4B}">
+                          <a14:imgProps xmlns:a14="http://schemas.microsoft.com/office/drawing/2010/main">
+                            <a14:imgLayer r:embed="rId8">
+                              <a14:imgEffect>
+                                <a14:brightnessContrast bright="27000" contrast="-10000"/>
+                              </a14:imgEffect>
+                            </a14:imgLayer>
+                          </a14:imgProps>
+                        </a:ext>
+                      </a:extLst>
+                    </a:blip>
                     <a:srcRect l="23286" t="44970" r="51919" b="41117"/>
                     <a:stretch/>
                   </pic:blipFill>
@@ -882,6 +892,8 @@
           </wp:inline>
         </w:drawing>
       </w:r>
+      <w:bookmarkStart w:id="0" w:name="_GoBack"/>
+      <w:bookmarkEnd w:id="0"/>
     </w:p>
     <w:p/>
     <w:sectPr>

</xml_diff>